<commit_message>
Resume Version 1.1 long word version, refined skills
</commit_message>
<xml_diff>
--- a/Resume.docx
+++ b/Resume.docx
@@ -157,7 +157,7 @@
       <w:r>
         <w:rPr>
           <w:rFonts w:ascii="Calibri" w:eastAsia="Calibri" w:hAnsi="Calibri" w:cs="Calibri"/>
-          <w:sz w:val="22"/>
+          <w:i/>
         </w:rPr>
         <w:tab/>
       </w:r>
@@ -208,7 +208,13 @@
         <w:ind w:hanging="199"/>
       </w:pPr>
       <w:r>
-        <w:t>Obtained profit margins of over 10-30% on bulk food chef appointments</w:t>
+        <w:t>Obtained profit marg</w:t>
+      </w:r>
+      <w:r>
+        <w:t xml:space="preserve">ins of </w:t>
+      </w:r>
+      <w:r>
+        <w:t>10-30% on bulk food chef appointments</w:t>
       </w:r>
     </w:p>
     <w:p>
@@ -221,7 +227,13 @@
         <w:ind w:hanging="199"/>
       </w:pPr>
       <w:r>
-        <w:t>Attained growth from hundreds monthly in October to $10k monthly in February</w:t>
+        <w:t>Attained</w:t>
+      </w:r>
+      <w:r>
+        <w:t xml:space="preserve"> revenue</w:t>
+      </w:r>
+      <w:r>
+        <w:t xml:space="preserve"> growth from hundreds monthly in October to $10k monthly in February</w:t>
       </w:r>
     </w:p>
     <w:p>
@@ -768,17 +780,43 @@
           <w:ilvl w:val="0"/>
           <w:numId w:val="2"/>
         </w:numPr>
+        <w:spacing w:after="105"/>
+        <w:ind w:hanging="199"/>
+      </w:pPr>
+      <w:r>
+        <w:t xml:space="preserve">Version Control: </w:t>
+      </w:r>
+      <w:proofErr w:type="spellStart"/>
+      <w:r>
+        <w:t>Git</w:t>
+      </w:r>
+      <w:proofErr w:type="spellEnd"/>
+      <w:r>
+        <w:t>, SVN</w:t>
+      </w:r>
+    </w:p>
+    <w:p>
+      <w:pPr>
+        <w:numPr>
+          <w:ilvl w:val="0"/>
+          <w:numId w:val="2"/>
+        </w:numPr>
         <w:spacing w:after="240"/>
         <w:ind w:hanging="199"/>
       </w:pPr>
       <w:r>
-        <w:t xml:space="preserve">Version Control: SVN, </w:t>
+        <w:t xml:space="preserve">Other: Vagrant, </w:t>
       </w:r>
       <w:proofErr w:type="spellStart"/>
       <w:r>
-        <w:t>Git</w:t>
+        <w:t>VirtualBox</w:t>
       </w:r>
       <w:proofErr w:type="spellEnd"/>
+      <w:r>
+        <w:t>, Jenkins, Amazon Web Services (AWS) EC2, Google App Engine</w:t>
+      </w:r>
+      <w:bookmarkStart w:id="0" w:name="_GoBack"/>
+      <w:bookmarkEnd w:id="0"/>
     </w:p>
     <w:p>
       <w:pPr>
@@ -1247,13 +1285,7 @@
         <w:ind w:hanging="199"/>
       </w:pPr>
       <w:r>
-        <w:rPr>
-          <w:rStyle w:val="FootnoteReference"/>
-        </w:rPr>
         <w:lastRenderedPageBreak/>
-        <w:footnoteReference w:id="1"/>
-      </w:r>
-      <w:r>
         <w:t>Managed extensive team of over a dozen directors</w:t>
       </w:r>
     </w:p>
@@ -1312,15 +1344,12 @@
         <w:ind w:hanging="199"/>
       </w:pPr>
       <w:r>
-        <w:t>Fostering entrepreneurship t</w:t>
-      </w:r>
-      <w:bookmarkStart w:id="0" w:name="_GoBack"/>
-      <w:bookmarkEnd w:id="0"/>
-      <w:r>
-        <w:t>hrough collaboration at UMD’s incubator advising startups</w:t>
+        <w:t>Fostering entrepreneurship through collaboration at UMD’s incubator advising startups</w:t>
       </w:r>
     </w:p>
     <w:sectPr>
+      <w:footerReference w:type="even" r:id="rId9"/>
+      <w:footerReference w:type="default" r:id="rId10"/>
       <w:pgSz w:w="12240" w:h="15840"/>
       <w:pgMar w:top="317" w:right="1548" w:bottom="850" w:left="1134" w:header="720" w:footer="720" w:gutter="0"/>
       <w:cols w:space="720"/>
@@ -1354,6 +1383,89 @@
 </w:endnotes>
 </file>
 
+<file path=word/footer1.xml><?xml version="1.0" encoding="utf-8"?>
+<w:ftr xmlns:wpc="http://schemas.microsoft.com/office/word/2010/wordprocessingCanvas" xmlns:mo="http://schemas.microsoft.com/office/mac/office/2008/main" xmlns:mc="http://schemas.openxmlformats.org/markup-compatibility/2006" xmlns:mv="urn:schemas-microsoft-com:mac:vml" xmlns:o="urn:schemas-microsoft-com:office:office" xmlns:r="http://schemas.openxmlformats.org/officeDocument/2006/relationships" xmlns:m="http://schemas.openxmlformats.org/officeDocument/2006/math" xmlns:v="urn:schemas-microsoft-com:vml" xmlns:wp14="http://schemas.microsoft.com/office/word/2010/wordprocessingDrawing" xmlns:wp="http://schemas.openxmlformats.org/drawingml/2006/wordprocessingDrawing" xmlns:w10="urn:schemas-microsoft-com:office:word" xmlns:w="http://schemas.openxmlformats.org/wordprocessingml/2006/main" xmlns:w14="http://schemas.microsoft.com/office/word/2010/wordml" xmlns:wpg="http://schemas.microsoft.com/office/word/2010/wordprocessingGroup" xmlns:wpi="http://schemas.microsoft.com/office/word/2010/wordprocessingInk" xmlns:wne="http://schemas.microsoft.com/office/word/2006/wordml" xmlns:wps="http://schemas.microsoft.com/office/word/2010/wordprocessingShape" mc:Ignorable="w14 wp14">
+  <w:p>
+    <w:pPr>
+      <w:pStyle w:val="Footer"/>
+    </w:pPr>
+    <w:sdt>
+      <w:sdtPr>
+        <w:id w:val="969400743"/>
+        <w:placeholder>
+          <w:docPart w:val="0F59C75641AE304E8B4ECE2F3232211D"/>
+        </w:placeholder>
+        <w:temporary/>
+        <w:showingPlcHdr/>
+      </w:sdtPr>
+      <w:sdtContent>
+        <w:r>
+          <w:t>[Type text]</w:t>
+        </w:r>
+      </w:sdtContent>
+    </w:sdt>
+    <w:r>
+      <w:ptab w:relativeTo="margin" w:alignment="center" w:leader="none"/>
+    </w:r>
+    <w:sdt>
+      <w:sdtPr>
+        <w:id w:val="969400748"/>
+        <w:placeholder>
+          <w:docPart w:val="60DA82BE6FA41A40824C6C3769A55552"/>
+        </w:placeholder>
+        <w:temporary/>
+        <w:showingPlcHdr/>
+      </w:sdtPr>
+      <w:sdtContent>
+        <w:r>
+          <w:t>[Type text]</w:t>
+        </w:r>
+      </w:sdtContent>
+    </w:sdt>
+    <w:r>
+      <w:ptab w:relativeTo="margin" w:alignment="right" w:leader="none"/>
+    </w:r>
+    <w:sdt>
+      <w:sdtPr>
+        <w:id w:val="969400753"/>
+        <w:placeholder>
+          <w:docPart w:val="0AFEED6976885D4BA8E8496D003AC473"/>
+        </w:placeholder>
+        <w:temporary/>
+        <w:showingPlcHdr/>
+      </w:sdtPr>
+      <w:sdtContent>
+        <w:r>
+          <w:t>[Type text]</w:t>
+        </w:r>
+      </w:sdtContent>
+    </w:sdt>
+  </w:p>
+</w:ftr>
+</file>
+
+<file path=word/footer2.xml><?xml version="1.0" encoding="utf-8"?>
+<w:ftr xmlns:wpc="http://schemas.microsoft.com/office/word/2010/wordprocessingCanvas" xmlns:mo="http://schemas.microsoft.com/office/mac/office/2008/main" xmlns:mc="http://schemas.openxmlformats.org/markup-compatibility/2006" xmlns:mv="urn:schemas-microsoft-com:mac:vml" xmlns:o="urn:schemas-microsoft-com:office:office" xmlns:r="http://schemas.openxmlformats.org/officeDocument/2006/relationships" xmlns:m="http://schemas.openxmlformats.org/officeDocument/2006/math" xmlns:v="urn:schemas-microsoft-com:vml" xmlns:wp14="http://schemas.microsoft.com/office/word/2010/wordprocessingDrawing" xmlns:wp="http://schemas.openxmlformats.org/drawingml/2006/wordprocessingDrawing" xmlns:w10="urn:schemas-microsoft-com:office:word" xmlns:w="http://schemas.openxmlformats.org/wordprocessingml/2006/main" xmlns:w14="http://schemas.microsoft.com/office/word/2010/wordml" xmlns:wpg="http://schemas.microsoft.com/office/word/2010/wordprocessingGroup" xmlns:wpi="http://schemas.microsoft.com/office/word/2010/wordprocessingInk" xmlns:wne="http://schemas.microsoft.com/office/word/2006/wordml" xmlns:wps="http://schemas.microsoft.com/office/word/2010/wordprocessingShape" mc:Ignorable="w14 wp14">
+  <w:p>
+    <w:pPr>
+      <w:pStyle w:val="Footer"/>
+    </w:pPr>
+    <w:r>
+      <w:t>R</w:t>
+    </w:r>
+    <w:r>
+      <w:t>esume v1.1</w:t>
+    </w:r>
+    <w:r>
+      <w:ptab w:relativeTo="margin" w:alignment="center" w:leader="none"/>
+    </w:r>
+    <w:r>
+      <w:ptab w:relativeTo="margin" w:alignment="right" w:leader="none"/>
+    </w:r>
+  </w:p>
+</w:ftr>
+</file>
+
 <file path=word/footnotes.xml><?xml version="1.0" encoding="utf-8"?>
 <w:footnotes xmlns:wpc="http://schemas.microsoft.com/office/word/2010/wordprocessingCanvas" xmlns:mo="http://schemas.microsoft.com/office/mac/office/2008/main" xmlns:mc="http://schemas.openxmlformats.org/markup-compatibility/2006" xmlns:mv="urn:schemas-microsoft-com:mac:vml" xmlns:o="urn:schemas-microsoft-com:office:office" xmlns:r="http://schemas.openxmlformats.org/officeDocument/2006/relationships" xmlns:m="http://schemas.openxmlformats.org/officeDocument/2006/math" xmlns:v="urn:schemas-microsoft-com:vml" xmlns:wp14="http://schemas.microsoft.com/office/word/2010/wordprocessingDrawing" xmlns:wp="http://schemas.openxmlformats.org/drawingml/2006/wordprocessingDrawing" xmlns:w10="urn:schemas-microsoft-com:office:word" xmlns:w="http://schemas.openxmlformats.org/wordprocessingml/2006/main" xmlns:w14="http://schemas.microsoft.com/office/word/2010/wordml" xmlns:wpg="http://schemas.microsoft.com/office/word/2010/wordprocessingGroup" xmlns:wpi="http://schemas.microsoft.com/office/word/2010/wordprocessingInk" xmlns:wne="http://schemas.microsoft.com/office/word/2006/wordml" xmlns:wps="http://schemas.microsoft.com/office/word/2010/wordprocessingShape" mc:Ignorable="w14 wp14">
   <w:footnote w:type="separator" w:id="-1">
@@ -1373,16 +1485,6 @@
       </w:pPr>
       <w:r>
         <w:continuationSeparator/>
-      </w:r>
-    </w:p>
-  </w:footnote>
-  <w:footnote w:id="1">
-    <w:p>
-      <w:pPr>
-        <w:pStyle w:val="FootnoteText"/>
-      </w:pPr>
-      <w:r>
-        <w:t>Resume v1.0</w:t>
       </w:r>
     </w:p>
   </w:footnote>
@@ -3215,6 +3317,622 @@
     </w:rPr>
   </w:style>
 </w:styles>
+</file>
+
+<file path=word/glossary/document.xml><?xml version="1.0" encoding="utf-8"?>
+<w:glossaryDocument xmlns:wpc="http://schemas.microsoft.com/office/word/2010/wordprocessingCanvas" xmlns:mo="http://schemas.microsoft.com/office/mac/office/2008/main" xmlns:mc="http://schemas.openxmlformats.org/markup-compatibility/2006" xmlns:mv="urn:schemas-microsoft-com:mac:vml" xmlns:o="urn:schemas-microsoft-com:office:office" xmlns:r="http://schemas.openxmlformats.org/officeDocument/2006/relationships" xmlns:m="http://schemas.openxmlformats.org/officeDocument/2006/math" xmlns:v="urn:schemas-microsoft-com:vml" xmlns:wp14="http://schemas.microsoft.com/office/word/2010/wordprocessingDrawing" xmlns:wp="http://schemas.openxmlformats.org/drawingml/2006/wordprocessingDrawing" xmlns:w10="urn:schemas-microsoft-com:office:word" xmlns:w="http://schemas.openxmlformats.org/wordprocessingml/2006/main" xmlns:w14="http://schemas.microsoft.com/office/word/2010/wordml" xmlns:wpg="http://schemas.microsoft.com/office/word/2010/wordprocessingGroup" xmlns:wpi="http://schemas.microsoft.com/office/word/2010/wordprocessingInk" xmlns:wne="http://schemas.microsoft.com/office/word/2006/wordml" xmlns:wps="http://schemas.microsoft.com/office/word/2010/wordprocessingShape" mc:Ignorable="w14 wp14">
+  <w:docParts>
+    <w:docPart>
+      <w:docPartPr>
+        <w:name w:val="0F59C75641AE304E8B4ECE2F3232211D"/>
+        <w:category>
+          <w:name w:val="General"/>
+          <w:gallery w:val="placeholder"/>
+        </w:category>
+        <w:types>
+          <w:type w:val="bbPlcHdr"/>
+        </w:types>
+        <w:behaviors>
+          <w:behavior w:val="content"/>
+        </w:behaviors>
+        <w:guid w:val="{D4876A7D-2AAD-064A-8837-7F790B50D121}"/>
+      </w:docPartPr>
+      <w:docPartBody>
+        <w:p>
+          <w:pPr>
+            <w:pStyle w:val="0F59C75641AE304E8B4ECE2F3232211D"/>
+          </w:pPr>
+          <w:r>
+            <w:t>[Type text]</w:t>
+          </w:r>
+        </w:p>
+      </w:docPartBody>
+    </w:docPart>
+    <w:docPart>
+      <w:docPartPr>
+        <w:name w:val="60DA82BE6FA41A40824C6C3769A55552"/>
+        <w:category>
+          <w:name w:val="General"/>
+          <w:gallery w:val="placeholder"/>
+        </w:category>
+        <w:types>
+          <w:type w:val="bbPlcHdr"/>
+        </w:types>
+        <w:behaviors>
+          <w:behavior w:val="content"/>
+        </w:behaviors>
+        <w:guid w:val="{98A3C7E0-23C4-9449-A7D9-E25C9A87EFC3}"/>
+      </w:docPartPr>
+      <w:docPartBody>
+        <w:p>
+          <w:pPr>
+            <w:pStyle w:val="60DA82BE6FA41A40824C6C3769A55552"/>
+          </w:pPr>
+          <w:r>
+            <w:t>[Type text]</w:t>
+          </w:r>
+        </w:p>
+      </w:docPartBody>
+    </w:docPart>
+    <w:docPart>
+      <w:docPartPr>
+        <w:name w:val="0AFEED6976885D4BA8E8496D003AC473"/>
+        <w:category>
+          <w:name w:val="General"/>
+          <w:gallery w:val="placeholder"/>
+        </w:category>
+        <w:types>
+          <w:type w:val="bbPlcHdr"/>
+        </w:types>
+        <w:behaviors>
+          <w:behavior w:val="content"/>
+        </w:behaviors>
+        <w:guid w:val="{91EE71A8-449B-E64E-B91B-121C90701330}"/>
+      </w:docPartPr>
+      <w:docPartBody>
+        <w:p>
+          <w:pPr>
+            <w:pStyle w:val="0AFEED6976885D4BA8E8496D003AC473"/>
+          </w:pPr>
+          <w:r>
+            <w:t>[Type text]</w:t>
+          </w:r>
+        </w:p>
+      </w:docPartBody>
+    </w:docPart>
+  </w:docParts>
+</w:glossaryDocument>
+</file>
+
+<file path=word/glossary/fontTable.xml><?xml version="1.0" encoding="utf-8"?>
+<w:fonts xmlns:mc="http://schemas.openxmlformats.org/markup-compatibility/2006" xmlns:r="http://schemas.openxmlformats.org/officeDocument/2006/relationships" xmlns:w="http://schemas.openxmlformats.org/wordprocessingml/2006/main" xmlns:w14="http://schemas.microsoft.com/office/word/2010/wordml" mc:Ignorable="w14">
+  <w:font w:name="Cambria">
+    <w:panose1 w:val="02040503050406030204"/>
+    <w:charset w:val="00"/>
+    <w:family w:val="auto"/>
+    <w:pitch w:val="variable"/>
+    <w:sig w:usb0="E00002FF" w:usb1="400004FF" w:usb2="00000000" w:usb3="00000000" w:csb0="0000019F" w:csb1="00000000"/>
+  </w:font>
+  <w:font w:name="Calibri">
+    <w:panose1 w:val="020F0502020204030204"/>
+    <w:charset w:val="00"/>
+    <w:family w:val="auto"/>
+    <w:pitch w:val="variable"/>
+    <w:sig w:usb0="E10002FF" w:usb1="4000ACFF" w:usb2="00000009" w:usb3="00000000" w:csb0="0000019F" w:csb1="00000000"/>
+  </w:font>
+  <w:font w:name="游明朝">
+    <w:panose1 w:val="00000000000000000000"/>
+    <w:charset w:val="80"/>
+    <w:family w:val="roman"/>
+    <w:notTrueType/>
+    <w:pitch w:val="default"/>
+  </w:font>
+  <w:font w:name="Times New Roman">
+    <w:panose1 w:val="02020603050405020304"/>
+    <w:charset w:val="00"/>
+    <w:family w:val="auto"/>
+    <w:pitch w:val="variable"/>
+    <w:sig w:usb0="E0002AFF" w:usb1="C0007841" w:usb2="00000009" w:usb3="00000000" w:csb0="000001FF" w:csb1="00000000"/>
+  </w:font>
+  <w:font w:name="Arial">
+    <w:panose1 w:val="020B0604020202020204"/>
+    <w:charset w:val="00"/>
+    <w:family w:val="auto"/>
+    <w:pitch w:val="variable"/>
+    <w:sig w:usb0="E0002AFF" w:usb1="C0007843" w:usb2="00000009" w:usb3="00000000" w:csb0="000001FF" w:csb1="00000000"/>
+  </w:font>
+  <w:font w:name="游ゴシック Light">
+    <w:panose1 w:val="00000000000000000000"/>
+    <w:charset w:val="80"/>
+    <w:family w:val="roman"/>
+    <w:notTrueType/>
+    <w:pitch w:val="default"/>
+  </w:font>
+  <w:font w:name="Calibri Light">
+    <w:panose1 w:val="020F0302020204030204"/>
+    <w:charset w:val="00"/>
+    <w:family w:val="auto"/>
+    <w:pitch w:val="variable"/>
+    <w:sig w:usb0="A00002EF" w:usb1="4000207B" w:usb2="00000000" w:usb3="00000000" w:csb0="0000009F" w:csb1="00000000"/>
+  </w:font>
+  <w:font w:name="ＭＳ 明朝">
+    <w:charset w:val="4E"/>
+    <w:family w:val="auto"/>
+    <w:pitch w:val="variable"/>
+    <w:sig w:usb0="E00002FF" w:usb1="6AC7FDFB" w:usb2="00000012" w:usb3="00000000" w:csb0="0002009F" w:csb1="00000000"/>
+  </w:font>
+  <w:font w:name="ＭＳ ゴシック">
+    <w:charset w:val="4E"/>
+    <w:family w:val="auto"/>
+    <w:pitch w:val="variable"/>
+    <w:sig w:usb0="E00002FF" w:usb1="6AC7FDFB" w:usb2="00000012" w:usb3="00000000" w:csb0="0002009F" w:csb1="00000000"/>
+  </w:font>
+</w:fonts>
+</file>
+
+<file path=word/glossary/settings.xml><?xml version="1.0" encoding="utf-8"?>
+<w:settings xmlns:mc="http://schemas.openxmlformats.org/markup-compatibility/2006" xmlns:o="urn:schemas-microsoft-com:office:office" xmlns:r="http://schemas.openxmlformats.org/officeDocument/2006/relationships" xmlns:m="http://schemas.openxmlformats.org/officeDocument/2006/math" xmlns:v="urn:schemas-microsoft-com:vml" xmlns:w10="urn:schemas-microsoft-com:office:word" xmlns:w="http://schemas.openxmlformats.org/wordprocessingml/2006/main" xmlns:w14="http://schemas.microsoft.com/office/word/2010/wordml" xmlns:sl="http://schemas.openxmlformats.org/schemaLibrary/2006/main" mc:Ignorable="w14">
+  <w:view w:val="normal"/>
+  <w:defaultTabStop w:val="720"/>
+  <w:characterSpacingControl w:val="doNotCompress"/>
+  <w:compat>
+    <w:useFELayout/>
+    <w:compatSetting w:name="compatibilityMode" w:uri="http://schemas.microsoft.com/office/word" w:val="14"/>
+    <w:compatSetting w:name="overrideTableStyleFontSizeAndJustification" w:uri="http://schemas.microsoft.com/office/word" w:val="1"/>
+    <w:compatSetting w:name="enableOpenTypeFeatures" w:uri="http://schemas.microsoft.com/office/word" w:val="1"/>
+    <w:compatSetting w:name="doNotFlipMirrorIndents" w:uri="http://schemas.microsoft.com/office/word" w:val="1"/>
+  </w:compat>
+  <w:rsids>
+    <w:rsidRoot w:val="002B2B56"/>
+    <w:rsid w:val="002B2B56"/>
+  </w:rsids>
+  <m:mathPr>
+    <m:mathFont m:val="Cambria Math"/>
+    <m:brkBin m:val="before"/>
+    <m:brkBinSub m:val="--"/>
+    <m:smallFrac m:val="0"/>
+    <m:dispDef/>
+    <m:lMargin m:val="0"/>
+    <m:rMargin m:val="0"/>
+    <m:defJc m:val="centerGroup"/>
+    <m:wrapIndent m:val="1440"/>
+    <m:intLim m:val="subSup"/>
+    <m:naryLim m:val="undOvr"/>
+  </m:mathPr>
+  <w:themeFontLang w:val="en-US" w:eastAsia="ja-JP"/>
+  <w:clrSchemeMapping w:bg1="light1" w:t1="dark1" w:bg2="light2" w:t2="dark2" w:accent1="accent1" w:accent2="accent2" w:accent3="accent3" w:accent4="accent4" w:accent5="accent5" w:accent6="accent6" w:hyperlink="hyperlink" w:followedHyperlink="followedHyperlink"/>
+  <w:doNotAutoCompressPictures/>
+  <w:decimalSymbol w:val="."/>
+  <w:listSeparator w:val=","/>
+  <w14:defaultImageDpi w14:val="300"/>
+</w:settings>
+</file>
+
+<file path=word/glossary/styles.xml><?xml version="1.0" encoding="utf-8"?>
+<w:styles xmlns:mc="http://schemas.openxmlformats.org/markup-compatibility/2006" xmlns:r="http://schemas.openxmlformats.org/officeDocument/2006/relationships" xmlns:w="http://schemas.openxmlformats.org/wordprocessingml/2006/main" xmlns:w14="http://schemas.microsoft.com/office/word/2010/wordml" mc:Ignorable="w14">
+  <w:docDefaults>
+    <w:rPrDefault>
+      <w:rPr>
+        <w:rFonts w:asciiTheme="minorHAnsi" w:eastAsiaTheme="minorEastAsia" w:hAnsiTheme="minorHAnsi" w:cstheme="minorBidi"/>
+        <w:sz w:val="24"/>
+        <w:szCs w:val="24"/>
+        <w:lang w:val="en-US" w:eastAsia="ja-JP" w:bidi="ar-SA"/>
+      </w:rPr>
+    </w:rPrDefault>
+    <w:pPrDefault/>
+  </w:docDefaults>
+  <w:latentStyles w:defLockedState="0" w:defUIPriority="99" w:defSemiHidden="1" w:defUnhideWhenUsed="1" w:defQFormat="0" w:count="276">
+    <w:lsdException w:name="Normal" w:semiHidden="0" w:uiPriority="0" w:unhideWhenUsed="0" w:qFormat="1"/>
+    <w:lsdException w:name="heading 1" w:semiHidden="0" w:uiPriority="9" w:unhideWhenUsed="0" w:qFormat="1"/>
+    <w:lsdException w:name="heading 2" w:uiPriority="9" w:qFormat="1"/>
+    <w:lsdException w:name="heading 3" w:uiPriority="9" w:qFormat="1"/>
+    <w:lsdException w:name="heading 4" w:uiPriority="9" w:qFormat="1"/>
+    <w:lsdException w:name="heading 5" w:uiPriority="9" w:qFormat="1"/>
+    <w:lsdException w:name="heading 6" w:uiPriority="9" w:qFormat="1"/>
+    <w:lsdException w:name="heading 7" w:uiPriority="9" w:qFormat="1"/>
+    <w:lsdException w:name="heading 8" w:uiPriority="9" w:qFormat="1"/>
+    <w:lsdException w:name="heading 9" w:uiPriority="9" w:qFormat="1"/>
+    <w:lsdException w:name="toc 1" w:uiPriority="39"/>
+    <w:lsdException w:name="toc 2" w:uiPriority="39"/>
+    <w:lsdException w:name="toc 3" w:uiPriority="39"/>
+    <w:lsdException w:name="toc 4" w:uiPriority="39"/>
+    <w:lsdException w:name="toc 5" w:uiPriority="39"/>
+    <w:lsdException w:name="toc 6" w:uiPriority="39"/>
+    <w:lsdException w:name="toc 7" w:uiPriority="39"/>
+    <w:lsdException w:name="toc 8" w:uiPriority="39"/>
+    <w:lsdException w:name="toc 9" w:uiPriority="39"/>
+    <w:lsdException w:name="caption" w:uiPriority="35" w:qFormat="1"/>
+    <w:lsdException w:name="Title" w:semiHidden="0" w:uiPriority="10" w:unhideWhenUsed="0" w:qFormat="1"/>
+    <w:lsdException w:name="Default Paragraph Font" w:uiPriority="1"/>
+    <w:lsdException w:name="Subtitle" w:semiHidden="0" w:uiPriority="11" w:unhideWhenUsed="0" w:qFormat="1"/>
+    <w:lsdException w:name="Strong" w:semiHidden="0" w:uiPriority="22" w:unhideWhenUsed="0" w:qFormat="1"/>
+    <w:lsdException w:name="Emphasis" w:semiHidden="0" w:uiPriority="20" w:unhideWhenUsed="0" w:qFormat="1"/>
+    <w:lsdException w:name="Table Grid" w:semiHidden="0" w:uiPriority="59" w:unhideWhenUsed="0"/>
+    <w:lsdException w:name="Placeholder Text" w:unhideWhenUsed="0"/>
+    <w:lsdException w:name="No Spacing" w:semiHidden="0" w:uiPriority="1" w:unhideWhenUsed="0" w:qFormat="1"/>
+    <w:lsdException w:name="Light Shading" w:semiHidden="0" w:uiPriority="60" w:unhideWhenUsed="0"/>
+    <w:lsdException w:name="Light List" w:semiHidden="0" w:uiPriority="61" w:unhideWhenUsed="0"/>
+    <w:lsdException w:name="Light Grid" w:semiHidden="0" w:uiPriority="62" w:unhideWhenUsed="0"/>
+    <w:lsdException w:name="Medium Shading 1" w:semiHidden="0" w:uiPriority="63" w:unhideWhenUsed="0"/>
+    <w:lsdException w:name="Medium Shading 2" w:semiHidden="0" w:uiPriority="64" w:unhideWhenUsed="0"/>
+    <w:lsdException w:name="Medium List 1" w:semiHidden="0" w:uiPriority="65" w:unhideWhenUsed="0"/>
+    <w:lsdException w:name="Medium List 2" w:semiHidden="0" w:uiPriority="66" w:unhideWhenUsed="0"/>
+    <w:lsdException w:name="Medium Grid 1" w:semiHidden="0" w:uiPriority="67" w:unhideWhenUsed="0"/>
+    <w:lsdException w:name="Medium Grid 2" w:semiHidden="0" w:uiPriority="68" w:unhideWhenUsed="0"/>
+    <w:lsdException w:name="Medium Grid 3" w:semiHidden="0" w:uiPriority="69" w:unhideWhenUsed="0"/>
+    <w:lsdException w:name="Dark List" w:semiHidden="0" w:uiPriority="70" w:unhideWhenUsed="0"/>
+    <w:lsdException w:name="Colorful Shading" w:semiHidden="0" w:uiPriority="71" w:unhideWhenUsed="0"/>
+    <w:lsdException w:name="Colorful List" w:semiHidden="0" w:uiPriority="72" w:unhideWhenUsed="0"/>
+    <w:lsdException w:name="Colorful Grid" w:semiHidden="0" w:uiPriority="73" w:unhideWhenUsed="0"/>
+    <w:lsdException w:name="Light Shading Accent 1" w:semiHidden="0" w:uiPriority="60" w:unhideWhenUsed="0"/>
+    <w:lsdException w:name="Light List Accent 1" w:semiHidden="0" w:uiPriority="61" w:unhideWhenUsed="0"/>
+    <w:lsdException w:name="Light Grid Accent 1" w:semiHidden="0" w:uiPriority="62" w:unhideWhenUsed="0"/>
+    <w:lsdException w:name="Medium Shading 1 Accent 1" w:semiHidden="0" w:uiPriority="63" w:unhideWhenUsed="0"/>
+    <w:lsdException w:name="Medium Shading 2 Accent 1" w:semiHidden="0" w:uiPriority="64" w:unhideWhenUsed="0"/>
+    <w:lsdException w:name="Medium List 1 Accent 1" w:semiHidden="0" w:uiPriority="65" w:unhideWhenUsed="0"/>
+    <w:lsdException w:name="Revision" w:unhideWhenUsed="0"/>
+    <w:lsdException w:name="List Paragraph" w:semiHidden="0" w:uiPriority="34" w:unhideWhenUsed="0" w:qFormat="1"/>
+    <w:lsdException w:name="Quote" w:semiHidden="0" w:uiPriority="29" w:unhideWhenUsed="0" w:qFormat="1"/>
+    <w:lsdException w:name="Intense Quote" w:semiHidden="0" w:uiPriority="30" w:unhideWhenUsed="0" w:qFormat="1"/>
+    <w:lsdException w:name="Medium List 2 Accent 1" w:semiHidden="0" w:uiPriority="66" w:unhideWhenUsed="0"/>
+    <w:lsdException w:name="Medium Grid 1 Accent 1" w:semiHidden="0" w:uiPriority="67" w:unhideWhenUsed="0"/>
+    <w:lsdException w:name="Medium Grid 2 Accent 1" w:semiHidden="0" w:uiPriority="68" w:unhideWhenUsed="0"/>
+    <w:lsdException w:name="Medium Grid 3 Accent 1" w:semiHidden="0" w:uiPriority="69" w:unhideWhenUsed="0"/>
+    <w:lsdException w:name="Dark List Accent 1" w:semiHidden="0" w:uiPriority="70" w:unhideWhenUsed="0"/>
+    <w:lsdException w:name="Colorful Shading Accent 1" w:semiHidden="0" w:uiPriority="71" w:unhideWhenUsed="0"/>
+    <w:lsdException w:name="Colorful List Accent 1" w:semiHidden="0" w:uiPriority="72" w:unhideWhenUsed="0"/>
+    <w:lsdException w:name="Colorful Grid Accent 1" w:semiHidden="0" w:uiPriority="73" w:unhideWhenUsed="0"/>
+    <w:lsdException w:name="Light Shading Accent 2" w:semiHidden="0" w:uiPriority="60" w:unhideWhenUsed="0"/>
+    <w:lsdException w:name="Light List Accent 2" w:semiHidden="0" w:uiPriority="61" w:unhideWhenUsed="0"/>
+    <w:lsdException w:name="Light Grid Accent 2" w:semiHidden="0" w:uiPriority="62" w:unhideWhenUsed="0"/>
+    <w:lsdException w:name="Medium Shading 1 Accent 2" w:semiHidden="0" w:uiPriority="63" w:unhideWhenUsed="0"/>
+    <w:lsdException w:name="Medium Shading 2 Accent 2" w:semiHidden="0" w:uiPriority="64" w:unhideWhenUsed="0"/>
+    <w:lsdException w:name="Medium List 1 Accent 2" w:semiHidden="0" w:uiPriority="65" w:unhideWhenUsed="0"/>
+    <w:lsdException w:name="Medium List 2 Accent 2" w:semiHidden="0" w:uiPriority="66" w:unhideWhenUsed="0"/>
+    <w:lsdException w:name="Medium Grid 1 Accent 2" w:semiHidden="0" w:uiPriority="67" w:unhideWhenUsed="0"/>
+    <w:lsdException w:name="Medium Grid 2 Accent 2" w:semiHidden="0" w:uiPriority="68" w:unhideWhenUsed="0"/>
+    <w:lsdException w:name="Medium Grid 3 Accent 2" w:semiHidden="0" w:uiPriority="69" w:unhideWhenUsed="0"/>
+    <w:lsdException w:name="Dark List Accent 2" w:semiHidden="0" w:uiPriority="70" w:unhideWhenUsed="0"/>
+    <w:lsdException w:name="Colorful Shading Accent 2" w:semiHidden="0" w:uiPriority="71" w:unhideWhenUsed="0"/>
+    <w:lsdException w:name="Colorful List Accent 2" w:semiHidden="0" w:uiPriority="72" w:unhideWhenUsed="0"/>
+    <w:lsdException w:name="Colorful Grid Accent 2" w:semiHidden="0" w:uiPriority="73" w:unhideWhenUsed="0"/>
+    <w:lsdException w:name="Light Shading Accent 3" w:semiHidden="0" w:uiPriority="60" w:unhideWhenUsed="0"/>
+    <w:lsdException w:name="Light List Accent 3" w:semiHidden="0" w:uiPriority="61" w:unhideWhenUsed="0"/>
+    <w:lsdException w:name="Light Grid Accent 3" w:semiHidden="0" w:uiPriority="62" w:unhideWhenUsed="0"/>
+    <w:lsdException w:name="Medium Shading 1 Accent 3" w:semiHidden="0" w:uiPriority="63" w:unhideWhenUsed="0"/>
+    <w:lsdException w:name="Medium Shading 2 Accent 3" w:semiHidden="0" w:uiPriority="64" w:unhideWhenUsed="0"/>
+    <w:lsdException w:name="Medium List 1 Accent 3" w:semiHidden="0" w:uiPriority="65" w:unhideWhenUsed="0"/>
+    <w:lsdException w:name="Medium List 2 Accent 3" w:semiHidden="0" w:uiPriority="66" w:unhideWhenUsed="0"/>
+    <w:lsdException w:name="Medium Grid 1 Accent 3" w:semiHidden="0" w:uiPriority="67" w:unhideWhenUsed="0"/>
+    <w:lsdException w:name="Medium Grid 2 Accent 3" w:semiHidden="0" w:uiPriority="68" w:unhideWhenUsed="0"/>
+    <w:lsdException w:name="Medium Grid 3 Accent 3" w:semiHidden="0" w:uiPriority="69" w:unhideWhenUsed="0"/>
+    <w:lsdException w:name="Dark List Accent 3" w:semiHidden="0" w:uiPriority="70" w:unhideWhenUsed="0"/>
+    <w:lsdException w:name="Colorful Shading Accent 3" w:semiHidden="0" w:uiPriority="71" w:unhideWhenUsed="0"/>
+    <w:lsdException w:name="Colorful List Accent 3" w:semiHidden="0" w:uiPriority="72" w:unhideWhenUsed="0"/>
+    <w:lsdException w:name="Colorful Grid Accent 3" w:semiHidden="0" w:uiPriority="73" w:unhideWhenUsed="0"/>
+    <w:lsdException w:name="Light Shading Accent 4" w:semiHidden="0" w:uiPriority="60" w:unhideWhenUsed="0"/>
+    <w:lsdException w:name="Light List Accent 4" w:semiHidden="0" w:uiPriority="61" w:unhideWhenUsed="0"/>
+    <w:lsdException w:name="Light Grid Accent 4" w:semiHidden="0" w:uiPriority="62" w:unhideWhenUsed="0"/>
+    <w:lsdException w:name="Medium Shading 1 Accent 4" w:semiHidden="0" w:uiPriority="63" w:unhideWhenUsed="0"/>
+    <w:lsdException w:name="Medium Shading 2 Accent 4" w:semiHidden="0" w:uiPriority="64" w:unhideWhenUsed="0"/>
+    <w:lsdException w:name="Medium List 1 Accent 4" w:semiHidden="0" w:uiPriority="65" w:unhideWhenUsed="0"/>
+    <w:lsdException w:name="Medium List 2 Accent 4" w:semiHidden="0" w:uiPriority="66" w:unhideWhenUsed="0"/>
+    <w:lsdException w:name="Medium Grid 1 Accent 4" w:semiHidden="0" w:uiPriority="67" w:unhideWhenUsed="0"/>
+    <w:lsdException w:name="Medium Grid 2 Accent 4" w:semiHidden="0" w:uiPriority="68" w:unhideWhenUsed="0"/>
+    <w:lsdException w:name="Medium Grid 3 Accent 4" w:semiHidden="0" w:uiPriority="69" w:unhideWhenUsed="0"/>
+    <w:lsdException w:name="Dark List Accent 4" w:semiHidden="0" w:uiPriority="70" w:unhideWhenUsed="0"/>
+    <w:lsdException w:name="Colorful Shading Accent 4" w:semiHidden="0" w:uiPriority="71" w:unhideWhenUsed="0"/>
+    <w:lsdException w:name="Colorful List Accent 4" w:semiHidden="0" w:uiPriority="72" w:unhideWhenUsed="0"/>
+    <w:lsdException w:name="Colorful Grid Accent 4" w:semiHidden="0" w:uiPriority="73" w:unhideWhenUsed="0"/>
+    <w:lsdException w:name="Light Shading Accent 5" w:semiHidden="0" w:uiPriority="60" w:unhideWhenUsed="0"/>
+    <w:lsdException w:name="Light List Accent 5" w:semiHidden="0" w:uiPriority="61" w:unhideWhenUsed="0"/>
+    <w:lsdException w:name="Light Grid Accent 5" w:semiHidden="0" w:uiPriority="62" w:unhideWhenUsed="0"/>
+    <w:lsdException w:name="Medium Shading 1 Accent 5" w:semiHidden="0" w:uiPriority="63" w:unhideWhenUsed="0"/>
+    <w:lsdException w:name="Medium Shading 2 Accent 5" w:semiHidden="0" w:uiPriority="64" w:unhideWhenUsed="0"/>
+    <w:lsdException w:name="Medium List 1 Accent 5" w:semiHidden="0" w:uiPriority="65" w:unhideWhenUsed="0"/>
+    <w:lsdException w:name="Medium List 2 Accent 5" w:semiHidden="0" w:uiPriority="66" w:unhideWhenUsed="0"/>
+    <w:lsdException w:name="Medium Grid 1 Accent 5" w:semiHidden="0" w:uiPriority="67" w:unhideWhenUsed="0"/>
+    <w:lsdException w:name="Medium Grid 2 Accent 5" w:semiHidden="0" w:uiPriority="68" w:unhideWhenUsed="0"/>
+    <w:lsdException w:name="Medium Grid 3 Accent 5" w:semiHidden="0" w:uiPriority="69" w:unhideWhenUsed="0"/>
+    <w:lsdException w:name="Dark List Accent 5" w:semiHidden="0" w:uiPriority="70" w:unhideWhenUsed="0"/>
+    <w:lsdException w:name="Colorful Shading Accent 5" w:semiHidden="0" w:uiPriority="71" w:unhideWhenUsed="0"/>
+    <w:lsdException w:name="Colorful List Accent 5" w:semiHidden="0" w:uiPriority="72" w:unhideWhenUsed="0"/>
+    <w:lsdException w:name="Colorful Grid Accent 5" w:semiHidden="0" w:uiPriority="73" w:unhideWhenUsed="0"/>
+    <w:lsdException w:name="Light Shading Accent 6" w:semiHidden="0" w:uiPriority="60" w:unhideWhenUsed="0"/>
+    <w:lsdException w:name="Light List Accent 6" w:semiHidden="0" w:uiPriority="61" w:unhideWhenUsed="0"/>
+    <w:lsdException w:name="Light Grid Accent 6" w:semiHidden="0" w:uiPriority="62" w:unhideWhenUsed="0"/>
+    <w:lsdException w:name="Medium Shading 1 Accent 6" w:semiHidden="0" w:uiPriority="63" w:unhideWhenUsed="0"/>
+    <w:lsdException w:name="Medium Shading 2 Accent 6" w:semiHidden="0" w:uiPriority="64" w:unhideWhenUsed="0"/>
+    <w:lsdException w:name="Medium List 1 Accent 6" w:semiHidden="0" w:uiPriority="65" w:unhideWhenUsed="0"/>
+    <w:lsdException w:name="Medium List 2 Accent 6" w:semiHidden="0" w:uiPriority="66" w:unhideWhenUsed="0"/>
+    <w:lsdException w:name="Medium Grid 1 Accent 6" w:semiHidden="0" w:uiPriority="67" w:unhideWhenUsed="0"/>
+    <w:lsdException w:name="Medium Grid 2 Accent 6" w:semiHidden="0" w:uiPriority="68" w:unhideWhenUsed="0"/>
+    <w:lsdException w:name="Medium Grid 3 Accent 6" w:semiHidden="0" w:uiPriority="69" w:unhideWhenUsed="0"/>
+    <w:lsdException w:name="Dark List Accent 6" w:semiHidden="0" w:uiPriority="70" w:unhideWhenUsed="0"/>
+    <w:lsdException w:name="Colorful Shading Accent 6" w:semiHidden="0" w:uiPriority="71" w:unhideWhenUsed="0"/>
+    <w:lsdException w:name="Colorful List Accent 6" w:semiHidden="0" w:uiPriority="72" w:unhideWhenUsed="0"/>
+    <w:lsdException w:name="Colorful Grid Accent 6" w:semiHidden="0" w:uiPriority="73" w:unhideWhenUsed="0"/>
+    <w:lsdException w:name="Subtle Emphasis" w:semiHidden="0" w:uiPriority="19" w:unhideWhenUsed="0" w:qFormat="1"/>
+    <w:lsdException w:name="Intense Emphasis" w:semiHidden="0" w:uiPriority="21" w:unhideWhenUsed="0" w:qFormat="1"/>
+    <w:lsdException w:name="Subtle Reference" w:semiHidden="0" w:uiPriority="31" w:unhideWhenUsed="0" w:qFormat="1"/>
+    <w:lsdException w:name="Intense Reference" w:semiHidden="0" w:uiPriority="32" w:unhideWhenUsed="0" w:qFormat="1"/>
+    <w:lsdException w:name="Book Title" w:semiHidden="0" w:uiPriority="33" w:unhideWhenUsed="0" w:qFormat="1"/>
+    <w:lsdException w:name="Bibliography" w:uiPriority="37"/>
+    <w:lsdException w:name="TOC Heading" w:uiPriority="39" w:qFormat="1"/>
+  </w:latentStyles>
+  <w:style w:type="paragraph" w:default="1" w:styleId="Normal">
+    <w:name w:val="Normal"/>
+    <w:qFormat/>
+  </w:style>
+  <w:style w:type="character" w:default="1" w:styleId="DefaultParagraphFont">
+    <w:name w:val="Default Paragraph Font"/>
+    <w:uiPriority w:val="1"/>
+    <w:semiHidden/>
+    <w:unhideWhenUsed/>
+  </w:style>
+  <w:style w:type="table" w:default="1" w:styleId="TableNormal">
+    <w:name w:val="Normal Table"/>
+    <w:uiPriority w:val="99"/>
+    <w:semiHidden/>
+    <w:unhideWhenUsed/>
+    <w:tblPr>
+      <w:tblInd w:w="0" w:type="dxa"/>
+      <w:tblCellMar>
+        <w:top w:w="0" w:type="dxa"/>
+        <w:left w:w="108" w:type="dxa"/>
+        <w:bottom w:w="0" w:type="dxa"/>
+        <w:right w:w="108" w:type="dxa"/>
+      </w:tblCellMar>
+    </w:tblPr>
+  </w:style>
+  <w:style w:type="numbering" w:default="1" w:styleId="NoList">
+    <w:name w:val="No List"/>
+    <w:uiPriority w:val="99"/>
+    <w:semiHidden/>
+    <w:unhideWhenUsed/>
+  </w:style>
+  <w:style w:type="paragraph" w:customStyle="1" w:styleId="0F59C75641AE304E8B4ECE2F3232211D">
+    <w:name w:val="0F59C75641AE304E8B4ECE2F3232211D"/>
+    <w:rsid w:val="002B2B56"/>
+  </w:style>
+  <w:style w:type="paragraph" w:customStyle="1" w:styleId="60DA82BE6FA41A40824C6C3769A55552">
+    <w:name w:val="60DA82BE6FA41A40824C6C3769A55552"/>
+    <w:rsid w:val="002B2B56"/>
+  </w:style>
+  <w:style w:type="paragraph" w:customStyle="1" w:styleId="0AFEED6976885D4BA8E8496D003AC473">
+    <w:name w:val="0AFEED6976885D4BA8E8496D003AC473"/>
+    <w:rsid w:val="002B2B56"/>
+  </w:style>
+  <w:style w:type="paragraph" w:customStyle="1" w:styleId="0AC5EC5CF5A3AF4199C813DE3DB33025">
+    <w:name w:val="0AC5EC5CF5A3AF4199C813DE3DB33025"/>
+    <w:rsid w:val="002B2B56"/>
+  </w:style>
+  <w:style w:type="paragraph" w:customStyle="1" w:styleId="706ADF939CA9464AAB85997A1778EAB1">
+    <w:name w:val="706ADF939CA9464AAB85997A1778EAB1"/>
+    <w:rsid w:val="002B2B56"/>
+  </w:style>
+  <w:style w:type="paragraph" w:customStyle="1" w:styleId="164A4CBF37DD4944A3DC6F182768FC62">
+    <w:name w:val="164A4CBF37DD4944A3DC6F182768FC62"/>
+    <w:rsid w:val="002B2B56"/>
+  </w:style>
+</w:styles>
+</file>
+
+<file path=word/glossary/stylesWithEffects.xml><?xml version="1.0" encoding="utf-8"?>
+<w:styles xmlns:wpc="http://schemas.microsoft.com/office/word/2010/wordprocessingCanvas" xmlns:mo="http://schemas.microsoft.com/office/mac/office/2008/main" xmlns:mc="http://schemas.openxmlformats.org/markup-compatibility/2006" xmlns:mv="urn:schemas-microsoft-com:mac:vml" xmlns:o="urn:schemas-microsoft-com:office:office" xmlns:r="http://schemas.openxmlformats.org/officeDocument/2006/relationships" xmlns:m="http://schemas.openxmlformats.org/officeDocument/2006/math" xmlns:v="urn:schemas-microsoft-com:vml" xmlns:wp14="http://schemas.microsoft.com/office/word/2010/wordprocessingDrawing" xmlns:wp="http://schemas.openxmlformats.org/drawingml/2006/wordprocessingDrawing" xmlns:w10="urn:schemas-microsoft-com:office:word" xmlns:w="http://schemas.openxmlformats.org/wordprocessingml/2006/main" xmlns:w14="http://schemas.microsoft.com/office/word/2010/wordml" xmlns:wpg="http://schemas.microsoft.com/office/word/2010/wordprocessingGroup" xmlns:wpi="http://schemas.microsoft.com/office/word/2010/wordprocessingInk" xmlns:wne="http://schemas.microsoft.com/office/word/2006/wordml" xmlns:wps="http://schemas.microsoft.com/office/word/2010/wordprocessingShape" mc:Ignorable="w14 wp14">
+  <w:docDefaults>
+    <w:rPrDefault>
+      <w:rPr>
+        <w:rFonts w:asciiTheme="minorHAnsi" w:eastAsiaTheme="minorEastAsia" w:hAnsiTheme="minorHAnsi" w:cstheme="minorBidi"/>
+        <w:sz w:val="24"/>
+        <w:szCs w:val="24"/>
+        <w:lang w:val="en-US" w:eastAsia="ja-JP" w:bidi="ar-SA"/>
+      </w:rPr>
+    </w:rPrDefault>
+    <w:pPrDefault/>
+  </w:docDefaults>
+  <w:latentStyles w:defLockedState="0" w:defUIPriority="99" w:defSemiHidden="1" w:defUnhideWhenUsed="1" w:defQFormat="0" w:count="276">
+    <w:lsdException w:name="Normal" w:semiHidden="0" w:uiPriority="0" w:unhideWhenUsed="0" w:qFormat="1"/>
+    <w:lsdException w:name="heading 1" w:semiHidden="0" w:uiPriority="9" w:unhideWhenUsed="0" w:qFormat="1"/>
+    <w:lsdException w:name="heading 2" w:uiPriority="9" w:qFormat="1"/>
+    <w:lsdException w:name="heading 3" w:uiPriority="9" w:qFormat="1"/>
+    <w:lsdException w:name="heading 4" w:uiPriority="9" w:qFormat="1"/>
+    <w:lsdException w:name="heading 5" w:uiPriority="9" w:qFormat="1"/>
+    <w:lsdException w:name="heading 6" w:uiPriority="9" w:qFormat="1"/>
+    <w:lsdException w:name="heading 7" w:uiPriority="9" w:qFormat="1"/>
+    <w:lsdException w:name="heading 8" w:uiPriority="9" w:qFormat="1"/>
+    <w:lsdException w:name="heading 9" w:uiPriority="9" w:qFormat="1"/>
+    <w:lsdException w:name="toc 1" w:uiPriority="39"/>
+    <w:lsdException w:name="toc 2" w:uiPriority="39"/>
+    <w:lsdException w:name="toc 3" w:uiPriority="39"/>
+    <w:lsdException w:name="toc 4" w:uiPriority="39"/>
+    <w:lsdException w:name="toc 5" w:uiPriority="39"/>
+    <w:lsdException w:name="toc 6" w:uiPriority="39"/>
+    <w:lsdException w:name="toc 7" w:uiPriority="39"/>
+    <w:lsdException w:name="toc 8" w:uiPriority="39"/>
+    <w:lsdException w:name="toc 9" w:uiPriority="39"/>
+    <w:lsdException w:name="caption" w:uiPriority="35" w:qFormat="1"/>
+    <w:lsdException w:name="Title" w:semiHidden="0" w:uiPriority="10" w:unhideWhenUsed="0" w:qFormat="1"/>
+    <w:lsdException w:name="Default Paragraph Font" w:uiPriority="1"/>
+    <w:lsdException w:name="Subtitle" w:semiHidden="0" w:uiPriority="11" w:unhideWhenUsed="0" w:qFormat="1"/>
+    <w:lsdException w:name="Strong" w:semiHidden="0" w:uiPriority="22" w:unhideWhenUsed="0" w:qFormat="1"/>
+    <w:lsdException w:name="Emphasis" w:semiHidden="0" w:uiPriority="20" w:unhideWhenUsed="0" w:qFormat="1"/>
+    <w:lsdException w:name="Table Grid" w:semiHidden="0" w:uiPriority="59" w:unhideWhenUsed="0"/>
+    <w:lsdException w:name="Placeholder Text" w:unhideWhenUsed="0"/>
+    <w:lsdException w:name="No Spacing" w:semiHidden="0" w:uiPriority="1" w:unhideWhenUsed="0" w:qFormat="1"/>
+    <w:lsdException w:name="Light Shading" w:semiHidden="0" w:uiPriority="60" w:unhideWhenUsed="0"/>
+    <w:lsdException w:name="Light List" w:semiHidden="0" w:uiPriority="61" w:unhideWhenUsed="0"/>
+    <w:lsdException w:name="Light Grid" w:semiHidden="0" w:uiPriority="62" w:unhideWhenUsed="0"/>
+    <w:lsdException w:name="Medium Shading 1" w:semiHidden="0" w:uiPriority="63" w:unhideWhenUsed="0"/>
+    <w:lsdException w:name="Medium Shading 2" w:semiHidden="0" w:uiPriority="64" w:unhideWhenUsed="0"/>
+    <w:lsdException w:name="Medium List 1" w:semiHidden="0" w:uiPriority="65" w:unhideWhenUsed="0"/>
+    <w:lsdException w:name="Medium List 2" w:semiHidden="0" w:uiPriority="66" w:unhideWhenUsed="0"/>
+    <w:lsdException w:name="Medium Grid 1" w:semiHidden="0" w:uiPriority="67" w:unhideWhenUsed="0"/>
+    <w:lsdException w:name="Medium Grid 2" w:semiHidden="0" w:uiPriority="68" w:unhideWhenUsed="0"/>
+    <w:lsdException w:name="Medium Grid 3" w:semiHidden="0" w:uiPriority="69" w:unhideWhenUsed="0"/>
+    <w:lsdException w:name="Dark List" w:semiHidden="0" w:uiPriority="70" w:unhideWhenUsed="0"/>
+    <w:lsdException w:name="Colorful Shading" w:semiHidden="0" w:uiPriority="71" w:unhideWhenUsed="0"/>
+    <w:lsdException w:name="Colorful List" w:semiHidden="0" w:uiPriority="72" w:unhideWhenUsed="0"/>
+    <w:lsdException w:name="Colorful Grid" w:semiHidden="0" w:uiPriority="73" w:unhideWhenUsed="0"/>
+    <w:lsdException w:name="Light Shading Accent 1" w:semiHidden="0" w:uiPriority="60" w:unhideWhenUsed="0"/>
+    <w:lsdException w:name="Light List Accent 1" w:semiHidden="0" w:uiPriority="61" w:unhideWhenUsed="0"/>
+    <w:lsdException w:name="Light Grid Accent 1" w:semiHidden="0" w:uiPriority="62" w:unhideWhenUsed="0"/>
+    <w:lsdException w:name="Medium Shading 1 Accent 1" w:semiHidden="0" w:uiPriority="63" w:unhideWhenUsed="0"/>
+    <w:lsdException w:name="Medium Shading 2 Accent 1" w:semiHidden="0" w:uiPriority="64" w:unhideWhenUsed="0"/>
+    <w:lsdException w:name="Medium List 1 Accent 1" w:semiHidden="0" w:uiPriority="65" w:unhideWhenUsed="0"/>
+    <w:lsdException w:name="Revision" w:unhideWhenUsed="0"/>
+    <w:lsdException w:name="List Paragraph" w:semiHidden="0" w:uiPriority="34" w:unhideWhenUsed="0" w:qFormat="1"/>
+    <w:lsdException w:name="Quote" w:semiHidden="0" w:uiPriority="29" w:unhideWhenUsed="0" w:qFormat="1"/>
+    <w:lsdException w:name="Intense Quote" w:semiHidden="0" w:uiPriority="30" w:unhideWhenUsed="0" w:qFormat="1"/>
+    <w:lsdException w:name="Medium List 2 Accent 1" w:semiHidden="0" w:uiPriority="66" w:unhideWhenUsed="0"/>
+    <w:lsdException w:name="Medium Grid 1 Accent 1" w:semiHidden="0" w:uiPriority="67" w:unhideWhenUsed="0"/>
+    <w:lsdException w:name="Medium Grid 2 Accent 1" w:semiHidden="0" w:uiPriority="68" w:unhideWhenUsed="0"/>
+    <w:lsdException w:name="Medium Grid 3 Accent 1" w:semiHidden="0" w:uiPriority="69" w:unhideWhenUsed="0"/>
+    <w:lsdException w:name="Dark List Accent 1" w:semiHidden="0" w:uiPriority="70" w:unhideWhenUsed="0"/>
+    <w:lsdException w:name="Colorful Shading Accent 1" w:semiHidden="0" w:uiPriority="71" w:unhideWhenUsed="0"/>
+    <w:lsdException w:name="Colorful List Accent 1" w:semiHidden="0" w:uiPriority="72" w:unhideWhenUsed="0"/>
+    <w:lsdException w:name="Colorful Grid Accent 1" w:semiHidden="0" w:uiPriority="73" w:unhideWhenUsed="0"/>
+    <w:lsdException w:name="Light Shading Accent 2" w:semiHidden="0" w:uiPriority="60" w:unhideWhenUsed="0"/>
+    <w:lsdException w:name="Light List Accent 2" w:semiHidden="0" w:uiPriority="61" w:unhideWhenUsed="0"/>
+    <w:lsdException w:name="Light Grid Accent 2" w:semiHidden="0" w:uiPriority="62" w:unhideWhenUsed="0"/>
+    <w:lsdException w:name="Medium Shading 1 Accent 2" w:semiHidden="0" w:uiPriority="63" w:unhideWhenUsed="0"/>
+    <w:lsdException w:name="Medium Shading 2 Accent 2" w:semiHidden="0" w:uiPriority="64" w:unhideWhenUsed="0"/>
+    <w:lsdException w:name="Medium List 1 Accent 2" w:semiHidden="0" w:uiPriority="65" w:unhideWhenUsed="0"/>
+    <w:lsdException w:name="Medium List 2 Accent 2" w:semiHidden="0" w:uiPriority="66" w:unhideWhenUsed="0"/>
+    <w:lsdException w:name="Medium Grid 1 Accent 2" w:semiHidden="0" w:uiPriority="67" w:unhideWhenUsed="0"/>
+    <w:lsdException w:name="Medium Grid 2 Accent 2" w:semiHidden="0" w:uiPriority="68" w:unhideWhenUsed="0"/>
+    <w:lsdException w:name="Medium Grid 3 Accent 2" w:semiHidden="0" w:uiPriority="69" w:unhideWhenUsed="0"/>
+    <w:lsdException w:name="Dark List Accent 2" w:semiHidden="0" w:uiPriority="70" w:unhideWhenUsed="0"/>
+    <w:lsdException w:name="Colorful Shading Accent 2" w:semiHidden="0" w:uiPriority="71" w:unhideWhenUsed="0"/>
+    <w:lsdException w:name="Colorful List Accent 2" w:semiHidden="0" w:uiPriority="72" w:unhideWhenUsed="0"/>
+    <w:lsdException w:name="Colorful Grid Accent 2" w:semiHidden="0" w:uiPriority="73" w:unhideWhenUsed="0"/>
+    <w:lsdException w:name="Light Shading Accent 3" w:semiHidden="0" w:uiPriority="60" w:unhideWhenUsed="0"/>
+    <w:lsdException w:name="Light List Accent 3" w:semiHidden="0" w:uiPriority="61" w:unhideWhenUsed="0"/>
+    <w:lsdException w:name="Light Grid Accent 3" w:semiHidden="0" w:uiPriority="62" w:unhideWhenUsed="0"/>
+    <w:lsdException w:name="Medium Shading 1 Accent 3" w:semiHidden="0" w:uiPriority="63" w:unhideWhenUsed="0"/>
+    <w:lsdException w:name="Medium Shading 2 Accent 3" w:semiHidden="0" w:uiPriority="64" w:unhideWhenUsed="0"/>
+    <w:lsdException w:name="Medium List 1 Accent 3" w:semiHidden="0" w:uiPriority="65" w:unhideWhenUsed="0"/>
+    <w:lsdException w:name="Medium List 2 Accent 3" w:semiHidden="0" w:uiPriority="66" w:unhideWhenUsed="0"/>
+    <w:lsdException w:name="Medium Grid 1 Accent 3" w:semiHidden="0" w:uiPriority="67" w:unhideWhenUsed="0"/>
+    <w:lsdException w:name="Medium Grid 2 Accent 3" w:semiHidden="0" w:uiPriority="68" w:unhideWhenUsed="0"/>
+    <w:lsdException w:name="Medium Grid 3 Accent 3" w:semiHidden="0" w:uiPriority="69" w:unhideWhenUsed="0"/>
+    <w:lsdException w:name="Dark List Accent 3" w:semiHidden="0" w:uiPriority="70" w:unhideWhenUsed="0"/>
+    <w:lsdException w:name="Colorful Shading Accent 3" w:semiHidden="0" w:uiPriority="71" w:unhideWhenUsed="0"/>
+    <w:lsdException w:name="Colorful List Accent 3" w:semiHidden="0" w:uiPriority="72" w:unhideWhenUsed="0"/>
+    <w:lsdException w:name="Colorful Grid Accent 3" w:semiHidden="0" w:uiPriority="73" w:unhideWhenUsed="0"/>
+    <w:lsdException w:name="Light Shading Accent 4" w:semiHidden="0" w:uiPriority="60" w:unhideWhenUsed="0"/>
+    <w:lsdException w:name="Light List Accent 4" w:semiHidden="0" w:uiPriority="61" w:unhideWhenUsed="0"/>
+    <w:lsdException w:name="Light Grid Accent 4" w:semiHidden="0" w:uiPriority="62" w:unhideWhenUsed="0"/>
+    <w:lsdException w:name="Medium Shading 1 Accent 4" w:semiHidden="0" w:uiPriority="63" w:unhideWhenUsed="0"/>
+    <w:lsdException w:name="Medium Shading 2 Accent 4" w:semiHidden="0" w:uiPriority="64" w:unhideWhenUsed="0"/>
+    <w:lsdException w:name="Medium List 1 Accent 4" w:semiHidden="0" w:uiPriority="65" w:unhideWhenUsed="0"/>
+    <w:lsdException w:name="Medium List 2 Accent 4" w:semiHidden="0" w:uiPriority="66" w:unhideWhenUsed="0"/>
+    <w:lsdException w:name="Medium Grid 1 Accent 4" w:semiHidden="0" w:uiPriority="67" w:unhideWhenUsed="0"/>
+    <w:lsdException w:name="Medium Grid 2 Accent 4" w:semiHidden="0" w:uiPriority="68" w:unhideWhenUsed="0"/>
+    <w:lsdException w:name="Medium Grid 3 Accent 4" w:semiHidden="0" w:uiPriority="69" w:unhideWhenUsed="0"/>
+    <w:lsdException w:name="Dark List Accent 4" w:semiHidden="0" w:uiPriority="70" w:unhideWhenUsed="0"/>
+    <w:lsdException w:name="Colorful Shading Accent 4" w:semiHidden="0" w:uiPriority="71" w:unhideWhenUsed="0"/>
+    <w:lsdException w:name="Colorful List Accent 4" w:semiHidden="0" w:uiPriority="72" w:unhideWhenUsed="0"/>
+    <w:lsdException w:name="Colorful Grid Accent 4" w:semiHidden="0" w:uiPriority="73" w:unhideWhenUsed="0"/>
+    <w:lsdException w:name="Light Shading Accent 5" w:semiHidden="0" w:uiPriority="60" w:unhideWhenUsed="0"/>
+    <w:lsdException w:name="Light List Accent 5" w:semiHidden="0" w:uiPriority="61" w:unhideWhenUsed="0"/>
+    <w:lsdException w:name="Light Grid Accent 5" w:semiHidden="0" w:uiPriority="62" w:unhideWhenUsed="0"/>
+    <w:lsdException w:name="Medium Shading 1 Accent 5" w:semiHidden="0" w:uiPriority="63" w:unhideWhenUsed="0"/>
+    <w:lsdException w:name="Medium Shading 2 Accent 5" w:semiHidden="0" w:uiPriority="64" w:unhideWhenUsed="0"/>
+    <w:lsdException w:name="Medium List 1 Accent 5" w:semiHidden="0" w:uiPriority="65" w:unhideWhenUsed="0"/>
+    <w:lsdException w:name="Medium List 2 Accent 5" w:semiHidden="0" w:uiPriority="66" w:unhideWhenUsed="0"/>
+    <w:lsdException w:name="Medium Grid 1 Accent 5" w:semiHidden="0" w:uiPriority="67" w:unhideWhenUsed="0"/>
+    <w:lsdException w:name="Medium Grid 2 Accent 5" w:semiHidden="0" w:uiPriority="68" w:unhideWhenUsed="0"/>
+    <w:lsdException w:name="Medium Grid 3 Accent 5" w:semiHidden="0" w:uiPriority="69" w:unhideWhenUsed="0"/>
+    <w:lsdException w:name="Dark List Accent 5" w:semiHidden="0" w:uiPriority="70" w:unhideWhenUsed="0"/>
+    <w:lsdException w:name="Colorful Shading Accent 5" w:semiHidden="0" w:uiPriority="71" w:unhideWhenUsed="0"/>
+    <w:lsdException w:name="Colorful List Accent 5" w:semiHidden="0" w:uiPriority="72" w:unhideWhenUsed="0"/>
+    <w:lsdException w:name="Colorful Grid Accent 5" w:semiHidden="0" w:uiPriority="73" w:unhideWhenUsed="0"/>
+    <w:lsdException w:name="Light Shading Accent 6" w:semiHidden="0" w:uiPriority="60" w:unhideWhenUsed="0"/>
+    <w:lsdException w:name="Light List Accent 6" w:semiHidden="0" w:uiPriority="61" w:unhideWhenUsed="0"/>
+    <w:lsdException w:name="Light Grid Accent 6" w:semiHidden="0" w:uiPriority="62" w:unhideWhenUsed="0"/>
+    <w:lsdException w:name="Medium Shading 1 Accent 6" w:semiHidden="0" w:uiPriority="63" w:unhideWhenUsed="0"/>
+    <w:lsdException w:name="Medium Shading 2 Accent 6" w:semiHidden="0" w:uiPriority="64" w:unhideWhenUsed="0"/>
+    <w:lsdException w:name="Medium List 1 Accent 6" w:semiHidden="0" w:uiPriority="65" w:unhideWhenUsed="0"/>
+    <w:lsdException w:name="Medium List 2 Accent 6" w:semiHidden="0" w:uiPriority="66" w:unhideWhenUsed="0"/>
+    <w:lsdException w:name="Medium Grid 1 Accent 6" w:semiHidden="0" w:uiPriority="67" w:unhideWhenUsed="0"/>
+    <w:lsdException w:name="Medium Grid 2 Accent 6" w:semiHidden="0" w:uiPriority="68" w:unhideWhenUsed="0"/>
+    <w:lsdException w:name="Medium Grid 3 Accent 6" w:semiHidden="0" w:uiPriority="69" w:unhideWhenUsed="0"/>
+    <w:lsdException w:name="Dark List Accent 6" w:semiHidden="0" w:uiPriority="70" w:unhideWhenUsed="0"/>
+    <w:lsdException w:name="Colorful Shading Accent 6" w:semiHidden="0" w:uiPriority="71" w:unhideWhenUsed="0"/>
+    <w:lsdException w:name="Colorful List Accent 6" w:semiHidden="0" w:uiPriority="72" w:unhideWhenUsed="0"/>
+    <w:lsdException w:name="Colorful Grid Accent 6" w:semiHidden="0" w:uiPriority="73" w:unhideWhenUsed="0"/>
+    <w:lsdException w:name="Subtle Emphasis" w:semiHidden="0" w:uiPriority="19" w:unhideWhenUsed="0" w:qFormat="1"/>
+    <w:lsdException w:name="Intense Emphasis" w:semiHidden="0" w:uiPriority="21" w:unhideWhenUsed="0" w:qFormat="1"/>
+    <w:lsdException w:name="Subtle Reference" w:semiHidden="0" w:uiPriority="31" w:unhideWhenUsed="0" w:qFormat="1"/>
+    <w:lsdException w:name="Intense Reference" w:semiHidden="0" w:uiPriority="32" w:unhideWhenUsed="0" w:qFormat="1"/>
+    <w:lsdException w:name="Book Title" w:semiHidden="0" w:uiPriority="33" w:unhideWhenUsed="0" w:qFormat="1"/>
+    <w:lsdException w:name="Bibliography" w:uiPriority="37"/>
+    <w:lsdException w:name="TOC Heading" w:uiPriority="39" w:qFormat="1"/>
+  </w:latentStyles>
+  <w:style w:type="paragraph" w:default="1" w:styleId="Normal">
+    <w:name w:val="Normal"/>
+    <w:qFormat/>
+  </w:style>
+  <w:style w:type="character" w:default="1" w:styleId="DefaultParagraphFont">
+    <w:name w:val="Default Paragraph Font"/>
+    <w:uiPriority w:val="1"/>
+    <w:semiHidden/>
+    <w:unhideWhenUsed/>
+  </w:style>
+  <w:style w:type="table" w:default="1" w:styleId="TableNormal">
+    <w:name w:val="Normal Table"/>
+    <w:uiPriority w:val="99"/>
+    <w:semiHidden/>
+    <w:unhideWhenUsed/>
+    <w:tblPr>
+      <w:tblInd w:w="0" w:type="dxa"/>
+      <w:tblCellMar>
+        <w:top w:w="0" w:type="dxa"/>
+        <w:left w:w="108" w:type="dxa"/>
+        <w:bottom w:w="0" w:type="dxa"/>
+        <w:right w:w="108" w:type="dxa"/>
+      </w:tblCellMar>
+    </w:tblPr>
+  </w:style>
+  <w:style w:type="numbering" w:default="1" w:styleId="NoList">
+    <w:name w:val="No List"/>
+    <w:uiPriority w:val="99"/>
+    <w:semiHidden/>
+    <w:unhideWhenUsed/>
+  </w:style>
+  <w:style w:type="paragraph" w:customStyle="1" w:styleId="0F59C75641AE304E8B4ECE2F3232211D">
+    <w:name w:val="0F59C75641AE304E8B4ECE2F3232211D"/>
+    <w:rsid w:val="002B2B56"/>
+  </w:style>
+  <w:style w:type="paragraph" w:customStyle="1" w:styleId="60DA82BE6FA41A40824C6C3769A55552">
+    <w:name w:val="60DA82BE6FA41A40824C6C3769A55552"/>
+    <w:rsid w:val="002B2B56"/>
+  </w:style>
+  <w:style w:type="paragraph" w:customStyle="1" w:styleId="0AFEED6976885D4BA8E8496D003AC473">
+    <w:name w:val="0AFEED6976885D4BA8E8496D003AC473"/>
+    <w:rsid w:val="002B2B56"/>
+  </w:style>
+  <w:style w:type="paragraph" w:customStyle="1" w:styleId="0AC5EC5CF5A3AF4199C813DE3DB33025">
+    <w:name w:val="0AC5EC5CF5A3AF4199C813DE3DB33025"/>
+    <w:rsid w:val="002B2B56"/>
+  </w:style>
+  <w:style w:type="paragraph" w:customStyle="1" w:styleId="706ADF939CA9464AAB85997A1778EAB1">
+    <w:name w:val="706ADF939CA9464AAB85997A1778EAB1"/>
+    <w:rsid w:val="002B2B56"/>
+  </w:style>
+  <w:style w:type="paragraph" w:customStyle="1" w:styleId="164A4CBF37DD4944A3DC6F182768FC62">
+    <w:name w:val="164A4CBF37DD4944A3DC6F182768FC62"/>
+    <w:rsid w:val="002B2B56"/>
+  </w:style>
+</w:styles>
+</file>
+
+<file path=word/glossary/webSettings.xml><?xml version="1.0" encoding="utf-8"?>
+<w:webSettings xmlns:mc="http://schemas.openxmlformats.org/markup-compatibility/2006" xmlns:r="http://schemas.openxmlformats.org/officeDocument/2006/relationships" xmlns:w="http://schemas.openxmlformats.org/wordprocessingml/2006/main" xmlns:w14="http://schemas.microsoft.com/office/word/2010/wordml" mc:Ignorable="w14">
+  <w:allowPNG/>
+  <w:doNotSaveAsSingleFile/>
+</w:webSettings>
 </file>
 
 <file path=word/theme/theme1.xml><?xml version="1.0" encoding="utf-8"?>
@@ -3517,7 +4235,7 @@
 </file>
 
 <file path=customXml/itemProps1.xml><?xml version="1.0" encoding="utf-8"?>
-<ds:datastoreItem xmlns:ds="http://schemas.openxmlformats.org/officeDocument/2006/customXml" ds:itemID="{C46F927A-39EA-FF40-BC86-599638D7194C}">
+<ds:datastoreItem xmlns:ds="http://schemas.openxmlformats.org/officeDocument/2006/customXml" ds:itemID="{A8C96827-955A-6748-99D0-98C568058FDF}">
   <ds:schemaRefs>
     <ds:schemaRef ds:uri="http://schemas.openxmlformats.org/officeDocument/2006/bibliography"/>
   </ds:schemaRefs>

</xml_diff>